<commit_message>
completed chapter 8 comparing files assignment
</commit_message>
<xml_diff>
--- a/Chapter8_ComparingFiles/comparing_files/Chapter_8_Comparing_Files.docx
+++ b/Chapter8_ComparingFiles/comparing_files/Chapter_8_Comparing_Files.docx
@@ -50,9 +50,19 @@
       <w:r>
         <w:rPr>
           <w:rFonts w:ascii="Calibri" w:hAnsi="Calibri" w:cs="Calibri"/>
-          <w:color w:val="000000" w:themeColor="text1"/>
-        </w:rPr>
-        <w:t>Instructions:</w:t>
+          <w:b/>
+          <w:bCs/>
+          <w:color w:val="000000" w:themeColor="text1"/>
+          <w:u w:val="single"/>
+        </w:rPr>
+        <w:t>Instructions</w:t>
+      </w:r>
+      <w:r>
+        <w:rPr>
+          <w:rFonts w:ascii="Calibri" w:hAnsi="Calibri" w:cs="Calibri"/>
+          <w:color w:val="000000" w:themeColor="text1"/>
+        </w:rPr>
+        <w:t>:</w:t>
       </w:r>
     </w:p>
     <w:p>

</xml_diff>